<commit_message>
wrote more of an report into the word testing for the debugging and added the memory leak check into the debugger
</commit_message>
<xml_diff>
--- a/Debugging Exercise 2021/Testing Document.docx
+++ b/Debugging Exercise 2021/Testing Document.docx
@@ -102,6 +102,7 @@
         <w:t>Testing the Debugging Exercises</w:t>
       </w:r>
     </w:p>
+    <w:p/>
     <w:p>
       <w:pPr>
         <w:rPr>
@@ -114,7 +115,71 @@
           <w:sz w:val="24"/>
           <w:szCs w:val="24"/>
         </w:rPr>
-        <w:t>Shortcut to step through code while in debugging is ‘f10’.</w:t>
+        <w:t>Shortcut to step through code while in debugging is ‘f10’</w:t>
+      </w:r>
+    </w:p>
+    <w:p>
+      <w:pPr>
+        <w:rPr>
+          <w:sz w:val="24"/>
+          <w:szCs w:val="24"/>
+        </w:rPr>
+      </w:pPr>
+      <w:r>
+        <w:rPr>
+          <w:sz w:val="24"/>
+          <w:szCs w:val="24"/>
+        </w:rPr>
+        <w:t xml:space="preserve">The way the tested the work was with one of the three experiments with the sides and seeing if I change the value that was being minus from if it could go back to one of the NPC. Which is why I increase the size to test that it could load up a file that was not beside </w:t>
+      </w:r>
+      <w:r>
+        <w:rPr>
+          <w:sz w:val="24"/>
+          <w:szCs w:val="24"/>
+        </w:rPr>
+        <w:t>It is</w:t>
+      </w:r>
+      <w:r>
+        <w:rPr>
+          <w:sz w:val="24"/>
+          <w:szCs w:val="24"/>
+        </w:rPr>
+        <w:t xml:space="preserve"> data and had to jump over one.</w:t>
+      </w:r>
+      <w:r>
+        <w:rPr>
+          <w:sz w:val="24"/>
+          <w:szCs w:val="24"/>
+        </w:rPr>
+        <w:t xml:space="preserve"> The second Test was to see if there was another way to have the NPC name print with less code and the idea was to just have the null </w:t>
+      </w:r>
+      <w:r>
+        <w:rPr>
+          <w:sz w:val="24"/>
+          <w:szCs w:val="24"/>
+        </w:rPr>
+        <w:t>terminator</w:t>
+      </w:r>
+      <w:r>
+        <w:rPr>
+          <w:sz w:val="24"/>
+          <w:szCs w:val="24"/>
+        </w:rPr>
+        <w:t xml:space="preserve"> at the end. This ended with the first NPC loading with the name and no other characters but has cause the program to break if wanting to change to another NPC. Lastly was to test the else statement</w:t>
+      </w:r>
+      <w:r>
+        <w:rPr>
+          <w:sz w:val="24"/>
+          <w:szCs w:val="24"/>
+        </w:rPr>
+        <w:t xml:space="preserve"> is working was I did by underneath the seekg code have it right test in the console to say that the else statement is being used. After running the program test will appear into the console when switch NPC data</w:t>
+      </w:r>
+      <w:r>
+        <w:rPr>
+          <w:sz w:val="24"/>
+          <w:szCs w:val="24"/>
+        </w:rPr>
+        <w:t>.</w:t>
       </w:r>
     </w:p>
     <w:tbl>
@@ -448,63 +513,36 @@
                 <w:sz w:val="24"/>
                 <w:szCs w:val="24"/>
               </w:rPr>
-              <w:t xml:space="preserve">Fixing the </w:t>
-            </w:r>
-            <w:r>
-              <w:rPr>
-                <w:rFonts w:cstheme="minorHAnsi"/>
-                <w:color w:val="000000"/>
-                <w:sz w:val="24"/>
-                <w:szCs w:val="24"/>
-              </w:rPr>
-              <w:t>Name</w:t>
-            </w:r>
-          </w:p>
-          <w:p>
-            <w:pPr>
-              <w:rPr>
-                <w:rFonts w:cstheme="minorHAnsi"/>
-                <w:color w:val="000000"/>
-                <w:sz w:val="24"/>
-                <w:szCs w:val="24"/>
-              </w:rPr>
-            </w:pPr>
-          </w:p>
-          <w:p>
-            <w:pPr>
-              <w:rPr>
-                <w:rFonts w:cstheme="minorHAnsi"/>
-                <w:color w:val="000000"/>
-                <w:sz w:val="24"/>
-                <w:szCs w:val="24"/>
-              </w:rPr>
-            </w:pPr>
-            <w:r>
-              <w:rPr>
-                <w:rFonts w:cstheme="minorHAnsi"/>
-                <w:color w:val="000000"/>
-                <w:sz w:val="24"/>
-                <w:szCs w:val="24"/>
-              </w:rPr>
-              <w:t>currentRecord-&gt;name =</w:t>
-            </w:r>
-            <w:r>
-              <w:rPr>
-                <w:rFonts w:cstheme="minorHAnsi"/>
-                <w:color w:val="000000"/>
-                <w:sz w:val="24"/>
-                <w:szCs w:val="24"/>
-              </w:rPr>
-              <w:t xml:space="preserve"> new char</w:t>
-            </w:r>
-            <w:r>
-              <w:rPr>
-                <w:rFonts w:cstheme="minorHAnsi"/>
-                <w:color w:val="000000"/>
-                <w:sz w:val="24"/>
-                <w:szCs w:val="24"/>
-              </w:rPr>
-              <w:t>[nameSize];</w:t>
+              <w:t>Fixing the Name</w:t>
+            </w:r>
+          </w:p>
+          <w:p>
+            <w:pPr>
+              <w:rPr>
+                <w:rFonts w:cstheme="minorHAnsi"/>
+                <w:color w:val="000000"/>
+                <w:sz w:val="24"/>
+                <w:szCs w:val="24"/>
+              </w:rPr>
+            </w:pPr>
+          </w:p>
+          <w:p>
+            <w:pPr>
+              <w:rPr>
+                <w:rFonts w:cstheme="minorHAnsi"/>
+                <w:color w:val="000000"/>
+                <w:sz w:val="24"/>
+                <w:szCs w:val="24"/>
+              </w:rPr>
+            </w:pPr>
+            <w:r>
+              <w:rPr>
+                <w:rFonts w:cstheme="minorHAnsi"/>
+                <w:color w:val="000000"/>
+                <w:sz w:val="24"/>
+                <w:szCs w:val="24"/>
+              </w:rPr>
+              <w:t>currentRecord-&gt;name = new char[nameSize];</w:t>
             </w:r>
           </w:p>
           <w:p>
@@ -693,7 +731,16 @@
                 <w:sz w:val="24"/>
                 <w:szCs w:val="24"/>
               </w:rPr>
-              <w:t>else</w:t>
+              <w:t>E</w:t>
+            </w:r>
+            <w:r>
+              <w:rPr>
+                <w:rFonts w:cstheme="minorHAnsi"/>
+                <w:color w:val="000000"/>
+                <w:sz w:val="24"/>
+                <w:szCs w:val="24"/>
+              </w:rPr>
+              <w:t>lse</w:t>
             </w:r>
           </w:p>
           <w:p>
@@ -746,43 +793,110 @@
                 <w:sz w:val="24"/>
                 <w:szCs w:val="24"/>
               </w:rPr>
-              <w:t>infile.seekg(recordSize,</w:t>
-            </w:r>
-            <w:r>
-              <w:rPr>
-                <w:rFonts w:cstheme="minorHAnsi"/>
-                <w:color w:val="000000"/>
-                <w:sz w:val="24"/>
-                <w:szCs w:val="24"/>
+              <w:t>infile.seekg(recordSize, std::</w:t>
+            </w:r>
+            <w:r>
+              <w:rPr>
+                <w:rFonts w:cstheme="minorHAnsi"/>
+                <w:color w:val="000000"/>
+                <w:sz w:val="24"/>
+                <w:szCs w:val="24"/>
+              </w:rPr>
+              <w:t>ios</w:t>
+            </w:r>
+            <w:r>
+              <w:rPr>
+                <w:rFonts w:cstheme="minorHAnsi"/>
+                <w:color w:val="000000"/>
+                <w:sz w:val="24"/>
+                <w:szCs w:val="24"/>
+              </w:rPr>
+              <w:t>::cur);</w:t>
+            </w:r>
+          </w:p>
+          <w:p>
+            <w:pPr>
+              <w:autoSpaceDE w:val="0"/>
+              <w:autoSpaceDN w:val="0"/>
+              <w:adjustRightInd w:val="0"/>
+              <w:rPr>
+                <w:rFonts w:cstheme="minorHAnsi"/>
+                <w:color w:val="000000"/>
+                <w:sz w:val="24"/>
+                <w:szCs w:val="24"/>
+              </w:rPr>
+            </w:pPr>
+            <w:r>
+              <w:rPr>
+                <w:rFonts w:ascii="Consolas" w:hAnsi="Consolas" w:cs="Consolas"/>
+                <w:color w:val="000000"/>
+                <w:sz w:val="19"/>
+                <w:szCs w:val="19"/>
+              </w:rPr>
+              <w:t xml:space="preserve">   </w:t>
+            </w:r>
+            <w:r>
+              <w:rPr>
+                <w:rFonts w:ascii="Consolas" w:hAnsi="Consolas" w:cs="Consolas"/>
+                <w:color w:val="000000"/>
+                <w:sz w:val="19"/>
+                <w:szCs w:val="19"/>
+              </w:rPr>
+              <w:t xml:space="preserve">std::cout </w:t>
+            </w:r>
+            <w:r>
+              <w:rPr>
+                <w:rFonts w:ascii="Consolas" w:hAnsi="Consolas" w:cs="Consolas"/>
+                <w:color w:val="008080"/>
+                <w:sz w:val="19"/>
+                <w:szCs w:val="19"/>
+              </w:rPr>
+              <w:t>&lt;&lt;</w:t>
+            </w:r>
+            <w:r>
+              <w:rPr>
+                <w:rFonts w:ascii="Consolas" w:hAnsi="Consolas" w:cs="Consolas"/>
+                <w:color w:val="000000"/>
+                <w:sz w:val="19"/>
+                <w:szCs w:val="19"/>
               </w:rPr>
               <w:t xml:space="preserve"> </w:t>
             </w:r>
             <w:r>
               <w:rPr>
-                <w:rFonts w:cstheme="minorHAnsi"/>
-                <w:color w:val="000000"/>
-                <w:sz w:val="24"/>
-                <w:szCs w:val="24"/>
-              </w:rPr>
-              <w:t>std::</w:t>
-            </w:r>
-            <w:r>
-              <w:rPr>
-                <w:rFonts w:cstheme="minorHAnsi"/>
-                <w:color w:val="000000"/>
-                <w:sz w:val="24"/>
-                <w:szCs w:val="24"/>
-              </w:rPr>
-              <w:t>ios</w:t>
-            </w:r>
-            <w:r>
-              <w:rPr>
-                <w:rFonts w:cstheme="minorHAnsi"/>
-                <w:color w:val="000000"/>
-                <w:sz w:val="24"/>
-                <w:szCs w:val="24"/>
-              </w:rPr>
-              <w:t>::cur);</w:t>
+                <w:rFonts w:ascii="Consolas" w:hAnsi="Consolas" w:cs="Consolas"/>
+                <w:color w:val="A31515"/>
+                <w:sz w:val="19"/>
+                <w:szCs w:val="19"/>
+              </w:rPr>
+              <w:t>"test"</w:t>
+            </w:r>
+            <w:r>
+              <w:rPr>
+                <w:rFonts w:ascii="Consolas" w:hAnsi="Consolas" w:cs="Consolas"/>
+                <w:color w:val="000000"/>
+                <w:sz w:val="19"/>
+                <w:szCs w:val="19"/>
+              </w:rPr>
+              <w:t xml:space="preserve"> </w:t>
+            </w:r>
+            <w:r>
+              <w:rPr>
+                <w:rFonts w:ascii="Consolas" w:hAnsi="Consolas" w:cs="Consolas"/>
+                <w:color w:val="008080"/>
+                <w:sz w:val="19"/>
+                <w:szCs w:val="19"/>
+              </w:rPr>
+              <w:t>&lt;&lt;</w:t>
+            </w:r>
+            <w:r>
+              <w:rPr>
+                <w:rFonts w:ascii="Consolas" w:hAnsi="Consolas" w:cs="Consolas"/>
+                <w:color w:val="000000"/>
+                <w:sz w:val="19"/>
+                <w:szCs w:val="19"/>
+              </w:rPr>
+              <w:t xml:space="preserve"> std::endl;</w:t>
             </w:r>
           </w:p>
           <w:p>
@@ -822,42 +936,14 @@
                 <w:sz w:val="24"/>
                 <w:szCs w:val="24"/>
               </w:rPr>
-              <w:t xml:space="preserve">For the program to appear at the position the file read when launch which should be a </w:t>
-            </w:r>
-            <w:r>
-              <w:rPr>
-                <w:sz w:val="24"/>
-                <w:szCs w:val="24"/>
-              </w:rPr>
-              <w:t xml:space="preserve">blank </w:t>
-            </w:r>
-            <w:r>
-              <w:rPr>
-                <w:sz w:val="24"/>
-                <w:szCs w:val="24"/>
-              </w:rPr>
-              <w:t>window</w:t>
-            </w:r>
-            <w:r>
-              <w:rPr>
-                <w:sz w:val="24"/>
-                <w:szCs w:val="24"/>
-              </w:rPr>
-              <w:t xml:space="preserve"> with String text of NAME, AGE, and age set to </w:t>
-            </w:r>
-            <w:r>
-              <w:rPr>
-                <w:sz w:val="24"/>
-                <w:szCs w:val="24"/>
-              </w:rPr>
-              <w:t>zero</w:t>
-            </w:r>
-            <w:r>
-              <w:rPr>
-                <w:sz w:val="24"/>
-                <w:szCs w:val="24"/>
-              </w:rPr>
-              <w:t>.</w:t>
+              <w:t xml:space="preserve">For the program to </w:t>
+            </w:r>
+            <w:r>
+              <w:rPr>
+                <w:sz w:val="24"/>
+                <w:szCs w:val="24"/>
+              </w:rPr>
+              <w:t>write the word “test” in the console when the else statement is being run</w:t>
             </w:r>
           </w:p>
         </w:tc>
@@ -877,7 +963,14 @@
                 <w:sz w:val="24"/>
                 <w:szCs w:val="24"/>
               </w:rPr>
-              <w:t>The program runs which starts up a blank window with grey text string of NAME and AGE also with age set to zero.</w:t>
+              <w:t xml:space="preserve">The program runs </w:t>
+            </w:r>
+            <w:r>
+              <w:rPr>
+                <w:sz w:val="24"/>
+                <w:szCs w:val="24"/>
+              </w:rPr>
+              <w:t>and write “test” into the program when the key is pressed to switch NPC data</w:t>
             </w:r>
           </w:p>
         </w:tc>
@@ -897,15 +990,19 @@
                 <w:sz w:val="24"/>
                 <w:szCs w:val="24"/>
               </w:rPr>
-              <w:t>Passed as the if statement reads where the file has been read to the byte which at the start would be none of the data if not assess.</w:t>
+              <w:t xml:space="preserve">Passed as the </w:t>
+            </w:r>
+            <w:r>
+              <w:rPr>
+                <w:sz w:val="24"/>
+                <w:szCs w:val="24"/>
+              </w:rPr>
+              <w:t>else statement was ran when the i != index in the for loop so it would read where it’s current position was until the i == index</w:t>
             </w:r>
           </w:p>
         </w:tc>
       </w:tr>
     </w:tbl>
-    <w:p/>
-    <w:p/>
-    <w:p/>
     <w:p/>
     <w:sectPr>
       <w:pgSz w:w="11906" w:h="16838"/>
@@ -1362,6 +1459,7 @@
   <w:style w:type="character" w:default="1" w:styleId="DefaultParagraphFont">
     <w:name w:val="Default Paragraph Font"/>
     <w:uiPriority w:val="1"/>
+    <w:semiHidden/>
     <w:unhideWhenUsed/>
   </w:style>
   <w:style w:type="table" w:default="1" w:styleId="TableNormal">

</xml_diff>

<commit_message>
Finished it for sure this time
</commit_message>
<xml_diff>
--- a/Debugging Exercise 2021/Testing Document.docx
+++ b/Debugging Exercise 2021/Testing Document.docx
@@ -57,14 +57,6 @@
     </w:p>
     <w:p>
       <w:pPr>
-        <w:rPr>
-          <w:sz w:val="24"/>
-          <w:szCs w:val="24"/>
-        </w:rPr>
-      </w:pPr>
-    </w:p>
-    <w:p>
-      <w:pPr>
         <w:pStyle w:val="Heading1"/>
         <w:rPr>
           <w:sz w:val="36"/>
@@ -102,7 +94,6 @@
         <w:t>Testing the Debugging Exercises</w:t>
       </w:r>
     </w:p>
-    <w:p/>
     <w:p>
       <w:pPr>
         <w:rPr>
@@ -115,7 +106,143 @@
           <w:sz w:val="24"/>
           <w:szCs w:val="24"/>
         </w:rPr>
-        <w:t>Shortcut to step through code while in debugging is ‘f10’</w:t>
+        <w:t xml:space="preserve">Shortcut to step through code while in debugging </w:t>
+      </w:r>
+    </w:p>
+    <w:p>
+      <w:pPr>
+        <w:rPr>
+          <w:sz w:val="24"/>
+          <w:szCs w:val="24"/>
+        </w:rPr>
+      </w:pPr>
+      <w:r>
+        <w:rPr>
+          <w:sz w:val="24"/>
+          <w:szCs w:val="24"/>
+        </w:rPr>
+        <w:t>Step Into = F11</w:t>
+      </w:r>
+      <w:r>
+        <w:rPr>
+          <w:sz w:val="24"/>
+          <w:szCs w:val="24"/>
+        </w:rPr>
+        <w:t xml:space="preserve">, </w:t>
+      </w:r>
+      <w:r>
+        <w:rPr>
+          <w:sz w:val="24"/>
+          <w:szCs w:val="24"/>
+        </w:rPr>
+        <w:t>Step Over = F10</w:t>
+      </w:r>
+      <w:r>
+        <w:rPr>
+          <w:sz w:val="24"/>
+          <w:szCs w:val="24"/>
+        </w:rPr>
+        <w:t xml:space="preserve">, </w:t>
+      </w:r>
+      <w:r>
+        <w:rPr>
+          <w:sz w:val="24"/>
+          <w:szCs w:val="24"/>
+        </w:rPr>
+        <w:t>Step Out = shift+F11</w:t>
+      </w:r>
+      <w:r>
+        <w:rPr>
+          <w:sz w:val="24"/>
+          <w:szCs w:val="24"/>
+        </w:rPr>
+        <w:t>,</w:t>
+      </w:r>
+      <w:r>
+        <w:rPr>
+          <w:sz w:val="24"/>
+          <w:szCs w:val="24"/>
+        </w:rPr>
+        <w:t xml:space="preserve"> </w:t>
+      </w:r>
+      <w:r>
+        <w:rPr>
+          <w:sz w:val="24"/>
+          <w:szCs w:val="24"/>
+        </w:rPr>
+        <w:t>Step Backwards = Alt</w:t>
+      </w:r>
+      <w:proofErr w:type="gramStart"/>
+      <w:r>
+        <w:rPr>
+          <w:sz w:val="24"/>
+          <w:szCs w:val="24"/>
+        </w:rPr>
+        <w:t>+[</w:t>
+      </w:r>
+      <w:proofErr w:type="gramEnd"/>
+      <w:r>
+        <w:rPr>
+          <w:sz w:val="24"/>
+          <w:szCs w:val="24"/>
+        </w:rPr>
+        <w:t>,</w:t>
+      </w:r>
+      <w:r>
+        <w:rPr>
+          <w:sz w:val="24"/>
+          <w:szCs w:val="24"/>
+        </w:rPr>
+        <w:t xml:space="preserve"> </w:t>
+      </w:r>
+      <w:r>
+        <w:rPr>
+          <w:sz w:val="24"/>
+          <w:szCs w:val="24"/>
+        </w:rPr>
+        <w:t>Show Next Statement = Alt+Num *</w:t>
+      </w:r>
+      <w:r>
+        <w:rPr>
+          <w:sz w:val="24"/>
+          <w:szCs w:val="24"/>
+        </w:rPr>
+        <w:t xml:space="preserve">, </w:t>
+      </w:r>
+      <w:r>
+        <w:rPr>
+          <w:sz w:val="24"/>
+          <w:szCs w:val="24"/>
+        </w:rPr>
+        <w:t>Break All = Ctrl+Alt+Break</w:t>
+      </w:r>
+      <w:r>
+        <w:rPr>
+          <w:sz w:val="24"/>
+          <w:szCs w:val="24"/>
+        </w:rPr>
+        <w:t xml:space="preserve">, </w:t>
+      </w:r>
+      <w:r>
+        <w:rPr>
+          <w:sz w:val="24"/>
+          <w:szCs w:val="24"/>
+        </w:rPr>
+        <w:t>Stop Debugging = Shift+F5</w:t>
+      </w:r>
+      <w:r>
+        <w:rPr>
+          <w:sz w:val="24"/>
+          <w:szCs w:val="24"/>
+        </w:rPr>
+        <w:t xml:space="preserve">, </w:t>
+      </w:r>
+      <w:r>
+        <w:rPr>
+          <w:sz w:val="24"/>
+          <w:szCs w:val="24"/>
+        </w:rPr>
+        <w:t>Restart = Ctrl+Shift+F5</w:t>
       </w:r>
     </w:p>
     <w:p>
@@ -336,14 +463,25 @@
                 <w:szCs w:val="24"/>
               </w:rPr>
             </w:pPr>
-            <w:r>
-              <w:rPr>
-                <w:rFonts w:cstheme="minorHAnsi"/>
-                <w:color w:val="000000"/>
-                <w:sz w:val="24"/>
-                <w:szCs w:val="24"/>
-              </w:rPr>
-              <w:t>currentRecordIdx =</w:t>
+            <w:proofErr w:type="spellStart"/>
+            <w:r>
+              <w:rPr>
+                <w:rFonts w:cstheme="minorHAnsi"/>
+                <w:color w:val="000000"/>
+                <w:sz w:val="24"/>
+                <w:szCs w:val="24"/>
+              </w:rPr>
+              <w:t>currentRecordIdx</w:t>
+            </w:r>
+            <w:proofErr w:type="spellEnd"/>
+            <w:r>
+              <w:rPr>
+                <w:rFonts w:cstheme="minorHAnsi"/>
+                <w:color w:val="000000"/>
+                <w:sz w:val="24"/>
+                <w:szCs w:val="24"/>
+              </w:rPr>
+              <w:t xml:space="preserve"> =</w:t>
             </w:r>
             <w:r>
               <w:rPr>
@@ -354,14 +492,27 @@
               </w:rPr>
               <w:t xml:space="preserve"> </w:t>
             </w:r>
-            <w:r>
-              <w:rPr>
-                <w:rFonts w:cstheme="minorHAnsi"/>
-                <w:color w:val="000000"/>
-                <w:sz w:val="24"/>
-                <w:szCs w:val="24"/>
-              </w:rPr>
-              <w:t>data.GetRecordCount()</w:t>
+            <w:proofErr w:type="spellStart"/>
+            <w:proofErr w:type="gramStart"/>
+            <w:r>
+              <w:rPr>
+                <w:rFonts w:cstheme="minorHAnsi"/>
+                <w:color w:val="000000"/>
+                <w:sz w:val="24"/>
+                <w:szCs w:val="24"/>
+              </w:rPr>
+              <w:t>data.GetRecordCount</w:t>
+            </w:r>
+            <w:proofErr w:type="spellEnd"/>
+            <w:proofErr w:type="gramEnd"/>
+            <w:r>
+              <w:rPr>
+                <w:rFonts w:cstheme="minorHAnsi"/>
+                <w:color w:val="000000"/>
+                <w:sz w:val="24"/>
+                <w:szCs w:val="24"/>
+              </w:rPr>
+              <w:t>()</w:t>
             </w:r>
             <w:r>
               <w:rPr>
@@ -535,42 +686,106 @@
                 <w:szCs w:val="24"/>
               </w:rPr>
             </w:pPr>
-            <w:r>
-              <w:rPr>
-                <w:rFonts w:cstheme="minorHAnsi"/>
-                <w:color w:val="000000"/>
-                <w:sz w:val="24"/>
-                <w:szCs w:val="24"/>
-              </w:rPr>
-              <w:t>currentRecord-&gt;name = new char[nameSize];</w:t>
-            </w:r>
-          </w:p>
-          <w:p>
-            <w:pPr>
-              <w:rPr>
-                <w:rFonts w:cstheme="minorHAnsi"/>
-                <w:color w:val="000000"/>
-                <w:sz w:val="24"/>
-                <w:szCs w:val="24"/>
-              </w:rPr>
-            </w:pPr>
-          </w:p>
-          <w:p>
-            <w:pPr>
-              <w:rPr>
-                <w:rFonts w:cstheme="minorHAnsi"/>
-                <w:sz w:val="24"/>
-                <w:szCs w:val="24"/>
-              </w:rPr>
-            </w:pPr>
-            <w:r>
-              <w:rPr>
-                <w:rFonts w:cstheme="minorHAnsi"/>
-                <w:color w:val="000000"/>
-                <w:sz w:val="24"/>
-                <w:szCs w:val="24"/>
-              </w:rPr>
-              <w:t>currentRecord-&gt;name[nameSize] = 0;</w:t>
+            <w:proofErr w:type="spellStart"/>
+            <w:r>
+              <w:rPr>
+                <w:rFonts w:cstheme="minorHAnsi"/>
+                <w:color w:val="000000"/>
+                <w:sz w:val="24"/>
+                <w:szCs w:val="24"/>
+              </w:rPr>
+              <w:t>currentRecord</w:t>
+            </w:r>
+            <w:proofErr w:type="spellEnd"/>
+            <w:r>
+              <w:rPr>
+                <w:rFonts w:cstheme="minorHAnsi"/>
+                <w:color w:val="000000"/>
+                <w:sz w:val="24"/>
+                <w:szCs w:val="24"/>
+              </w:rPr>
+              <w:t>-&gt;name = new char[</w:t>
+            </w:r>
+            <w:proofErr w:type="spellStart"/>
+            <w:r>
+              <w:rPr>
+                <w:rFonts w:cstheme="minorHAnsi"/>
+                <w:color w:val="000000"/>
+                <w:sz w:val="24"/>
+                <w:szCs w:val="24"/>
+              </w:rPr>
+              <w:t>nameSize</w:t>
+            </w:r>
+            <w:proofErr w:type="spellEnd"/>
+            <w:proofErr w:type="gramStart"/>
+            <w:r>
+              <w:rPr>
+                <w:rFonts w:cstheme="minorHAnsi"/>
+                <w:color w:val="000000"/>
+                <w:sz w:val="24"/>
+                <w:szCs w:val="24"/>
+              </w:rPr>
+              <w:t>];</w:t>
+            </w:r>
+            <w:proofErr w:type="gramEnd"/>
+          </w:p>
+          <w:p>
+            <w:pPr>
+              <w:rPr>
+                <w:rFonts w:cstheme="minorHAnsi"/>
+                <w:color w:val="000000"/>
+                <w:sz w:val="24"/>
+                <w:szCs w:val="24"/>
+              </w:rPr>
+            </w:pPr>
+          </w:p>
+          <w:p>
+            <w:pPr>
+              <w:rPr>
+                <w:rFonts w:cstheme="minorHAnsi"/>
+                <w:sz w:val="24"/>
+                <w:szCs w:val="24"/>
+              </w:rPr>
+            </w:pPr>
+            <w:proofErr w:type="spellStart"/>
+            <w:r>
+              <w:rPr>
+                <w:rFonts w:cstheme="minorHAnsi"/>
+                <w:color w:val="000000"/>
+                <w:sz w:val="24"/>
+                <w:szCs w:val="24"/>
+              </w:rPr>
+              <w:t>currentRecord</w:t>
+            </w:r>
+            <w:proofErr w:type="spellEnd"/>
+            <w:r>
+              <w:rPr>
+                <w:rFonts w:cstheme="minorHAnsi"/>
+                <w:color w:val="000000"/>
+                <w:sz w:val="24"/>
+                <w:szCs w:val="24"/>
+              </w:rPr>
+              <w:t>-&gt;name[</w:t>
+            </w:r>
+            <w:proofErr w:type="spellStart"/>
+            <w:r>
+              <w:rPr>
+                <w:rFonts w:cstheme="minorHAnsi"/>
+                <w:color w:val="000000"/>
+                <w:sz w:val="24"/>
+                <w:szCs w:val="24"/>
+              </w:rPr>
+              <w:t>nameSize</w:t>
+            </w:r>
+            <w:proofErr w:type="spellEnd"/>
+            <w:r>
+              <w:rPr>
+                <w:rFonts w:cstheme="minorHAnsi"/>
+                <w:color w:val="000000"/>
+                <w:sz w:val="24"/>
+                <w:szCs w:val="24"/>
+              </w:rPr>
+              <w:t>] = 0;</w:t>
             </w:r>
           </w:p>
         </w:tc>
@@ -701,7 +916,23 @@
                 <w:sz w:val="24"/>
                 <w:szCs w:val="24"/>
               </w:rPr>
-              <w:t>Making the else statement run when the if statement doesn’t work.</w:t>
+              <w:t xml:space="preserve">Making the else statement run when the if statement </w:t>
+            </w:r>
+            <w:proofErr w:type="gramStart"/>
+            <w:r>
+              <w:rPr>
+                <w:sz w:val="24"/>
+                <w:szCs w:val="24"/>
+              </w:rPr>
+              <w:t>doesn’t</w:t>
+            </w:r>
+            <w:proofErr w:type="gramEnd"/>
+            <w:r>
+              <w:rPr>
+                <w:sz w:val="24"/>
+                <w:szCs w:val="24"/>
+              </w:rPr>
+              <w:t xml:space="preserve"> work.</w:t>
             </w:r>
           </w:p>
           <w:p>
@@ -786,15 +1017,49 @@
               </w:rPr>
               <w:t xml:space="preserve">     </w:t>
             </w:r>
-            <w:r>
-              <w:rPr>
-                <w:rFonts w:cstheme="minorHAnsi"/>
-                <w:color w:val="000000"/>
-                <w:sz w:val="24"/>
-                <w:szCs w:val="24"/>
-              </w:rPr>
-              <w:t>infile.seekg(recordSize, std::</w:t>
-            </w:r>
+            <w:proofErr w:type="spellStart"/>
+            <w:proofErr w:type="gramStart"/>
+            <w:r>
+              <w:rPr>
+                <w:rFonts w:cstheme="minorHAnsi"/>
+                <w:color w:val="000000"/>
+                <w:sz w:val="24"/>
+                <w:szCs w:val="24"/>
+              </w:rPr>
+              <w:t>infile.seekg</w:t>
+            </w:r>
+            <w:proofErr w:type="spellEnd"/>
+            <w:proofErr w:type="gramEnd"/>
+            <w:r>
+              <w:rPr>
+                <w:rFonts w:cstheme="minorHAnsi"/>
+                <w:color w:val="000000"/>
+                <w:sz w:val="24"/>
+                <w:szCs w:val="24"/>
+              </w:rPr>
+              <w:t>(</w:t>
+            </w:r>
+            <w:proofErr w:type="spellStart"/>
+            <w:r>
+              <w:rPr>
+                <w:rFonts w:cstheme="minorHAnsi"/>
+                <w:color w:val="000000"/>
+                <w:sz w:val="24"/>
+                <w:szCs w:val="24"/>
+              </w:rPr>
+              <w:t>recordSize</w:t>
+            </w:r>
+            <w:proofErr w:type="spellEnd"/>
+            <w:r>
+              <w:rPr>
+                <w:rFonts w:cstheme="minorHAnsi"/>
+                <w:color w:val="000000"/>
+                <w:sz w:val="24"/>
+                <w:szCs w:val="24"/>
+              </w:rPr>
+              <w:t>, std::</w:t>
+            </w:r>
+            <w:proofErr w:type="spellStart"/>
             <w:r>
               <w:rPr>
                 <w:rFonts w:cstheme="minorHAnsi"/>
@@ -804,6 +1069,7 @@
               </w:rPr>
               <w:t>ios</w:t>
             </w:r>
+            <w:proofErr w:type="spellEnd"/>
             <w:r>
               <w:rPr>
                 <w:rFonts w:cstheme="minorHAnsi"/>
@@ -835,6 +1101,7 @@
               </w:rPr>
               <w:t xml:space="preserve">   </w:t>
             </w:r>
+            <w:proofErr w:type="gramStart"/>
             <w:r>
               <w:rPr>
                 <w:rFonts w:ascii="Consolas" w:hAnsi="Consolas" w:cs="Consolas"/>
@@ -842,7 +1109,28 @@
                 <w:sz w:val="19"/>
                 <w:szCs w:val="19"/>
               </w:rPr>
-              <w:t xml:space="preserve">std::cout </w:t>
+              <w:t>std::</w:t>
+            </w:r>
+            <w:proofErr w:type="spellStart"/>
+            <w:proofErr w:type="gramEnd"/>
+            <w:r>
+              <w:rPr>
+                <w:rFonts w:ascii="Consolas" w:hAnsi="Consolas" w:cs="Consolas"/>
+                <w:color w:val="000000"/>
+                <w:sz w:val="19"/>
+                <w:szCs w:val="19"/>
+              </w:rPr>
+              <w:t>cout</w:t>
+            </w:r>
+            <w:proofErr w:type="spellEnd"/>
+            <w:r>
+              <w:rPr>
+                <w:rFonts w:ascii="Consolas" w:hAnsi="Consolas" w:cs="Consolas"/>
+                <w:color w:val="000000"/>
+                <w:sz w:val="19"/>
+                <w:szCs w:val="19"/>
+              </w:rPr>
+              <w:t xml:space="preserve"> </w:t>
             </w:r>
             <w:r>
               <w:rPr>
@@ -896,7 +1184,27 @@
                 <w:sz w:val="19"/>
                 <w:szCs w:val="19"/>
               </w:rPr>
-              <w:t xml:space="preserve"> std::endl;</w:t>
+              <w:t xml:space="preserve"> std::</w:t>
+            </w:r>
+            <w:proofErr w:type="spellStart"/>
+            <w:r>
+              <w:rPr>
+                <w:rFonts w:ascii="Consolas" w:hAnsi="Consolas" w:cs="Consolas"/>
+                <w:color w:val="000000"/>
+                <w:sz w:val="19"/>
+                <w:szCs w:val="19"/>
+              </w:rPr>
+              <w:t>endl</w:t>
+            </w:r>
+            <w:proofErr w:type="spellEnd"/>
+            <w:r>
+              <w:rPr>
+                <w:rFonts w:ascii="Consolas" w:hAnsi="Consolas" w:cs="Consolas"/>
+                <w:color w:val="000000"/>
+                <w:sz w:val="19"/>
+                <w:szCs w:val="19"/>
+              </w:rPr>
+              <w:t>;</w:t>
             </w:r>
           </w:p>
           <w:p>
@@ -997,13 +1305,235 @@
                 <w:sz w:val="24"/>
                 <w:szCs w:val="24"/>
               </w:rPr>
-              <w:t>else statement was ran when the i != index in the for loop so it would read where it’s current position was until the i == index</w:t>
+              <w:t xml:space="preserve">else statement was ran when the </w:t>
+            </w:r>
+            <w:proofErr w:type="spellStart"/>
+            <w:proofErr w:type="gramStart"/>
+            <w:r>
+              <w:rPr>
+                <w:sz w:val="24"/>
+                <w:szCs w:val="24"/>
+              </w:rPr>
+              <w:t>i</w:t>
+            </w:r>
+            <w:proofErr w:type="spellEnd"/>
+            <w:r>
+              <w:rPr>
+                <w:sz w:val="24"/>
+                <w:szCs w:val="24"/>
+              </w:rPr>
+              <w:t xml:space="preserve"> !</w:t>
+            </w:r>
+            <w:proofErr w:type="gramEnd"/>
+            <w:r>
+              <w:rPr>
+                <w:sz w:val="24"/>
+                <w:szCs w:val="24"/>
+              </w:rPr>
+              <w:t xml:space="preserve">= index in the for loop so it would read where it’s current position was until the </w:t>
+            </w:r>
+            <w:proofErr w:type="spellStart"/>
+            <w:r>
+              <w:rPr>
+                <w:sz w:val="24"/>
+                <w:szCs w:val="24"/>
+              </w:rPr>
+              <w:t>i</w:t>
+            </w:r>
+            <w:proofErr w:type="spellEnd"/>
+            <w:r>
+              <w:rPr>
+                <w:sz w:val="24"/>
+                <w:szCs w:val="24"/>
+              </w:rPr>
+              <w:t xml:space="preserve"> == index</w:t>
             </w:r>
           </w:p>
         </w:tc>
       </w:tr>
     </w:tbl>
     <w:p/>
+    <w:p>
+      <w:r>
+        <w:rPr>
+          <w:noProof/>
+          <w:sz w:val="24"/>
+          <w:szCs w:val="24"/>
+        </w:rPr>
+        <w:lastRenderedPageBreak/>
+        <w:drawing>
+          <wp:anchor distT="0" distB="0" distL="114300" distR="114300" simplePos="0" relativeHeight="251659264" behindDoc="1" locked="0" layoutInCell="1" allowOverlap="1" wp14:anchorId="03E66C2B" wp14:editId="5FA4D996">
+            <wp:simplePos x="0" y="0"/>
+            <wp:positionH relativeFrom="margin">
+              <wp:align>right</wp:align>
+            </wp:positionH>
+            <wp:positionV relativeFrom="paragraph">
+              <wp:posOffset>3299791</wp:posOffset>
+            </wp:positionV>
+            <wp:extent cx="5731510" cy="3107690"/>
+            <wp:effectExtent l="0" t="0" r="2540" b="0"/>
+            <wp:wrapNone/>
+            <wp:docPr id="2" name="Picture 2" descr="Text&#10;&#10;Description automatically generated"/>
+            <wp:cNvGraphicFramePr>
+              <a:graphicFrameLocks xmlns:a="http://schemas.openxmlformats.org/drawingml/2006/main" noChangeAspect="1"/>
+            </wp:cNvGraphicFramePr>
+            <a:graphic xmlns:a="http://schemas.openxmlformats.org/drawingml/2006/main">
+              <a:graphicData uri="http://schemas.openxmlformats.org/drawingml/2006/picture">
+                <pic:pic xmlns:pic="http://schemas.openxmlformats.org/drawingml/2006/picture">
+                  <pic:nvPicPr>
+                    <pic:cNvPr id="2" name="Picture 2" descr="Text&#10;&#10;Description automatically generated"/>
+                    <pic:cNvPicPr/>
+                  </pic:nvPicPr>
+                  <pic:blipFill>
+                    <a:blip r:embed="rId4" cstate="print">
+                      <a:extLst>
+                        <a:ext uri="{28A0092B-C50C-407E-A947-70E740481C1C}">
+                          <a14:useLocalDpi xmlns:a14="http://schemas.microsoft.com/office/drawing/2010/main" val="0"/>
+                        </a:ext>
+                      </a:extLst>
+                    </a:blip>
+                    <a:stretch>
+                      <a:fillRect/>
+                    </a:stretch>
+                  </pic:blipFill>
+                  <pic:spPr>
+                    <a:xfrm>
+                      <a:off x="0" y="0"/>
+                      <a:ext cx="5731510" cy="3107690"/>
+                    </a:xfrm>
+                    <a:prstGeom prst="rect">
+                      <a:avLst/>
+                    </a:prstGeom>
+                  </pic:spPr>
+                </pic:pic>
+              </a:graphicData>
+            </a:graphic>
+          </wp:anchor>
+        </w:drawing>
+      </w:r>
+      <w:r>
+        <w:rPr>
+          <w:noProof/>
+          <w:sz w:val="24"/>
+          <w:szCs w:val="24"/>
+        </w:rPr>
+        <w:drawing>
+          <wp:anchor distT="0" distB="0" distL="114300" distR="114300" simplePos="0" relativeHeight="251658240" behindDoc="0" locked="0" layoutInCell="1" allowOverlap="1" wp14:anchorId="4013A6F6" wp14:editId="4AE967E2">
+            <wp:simplePos x="0" y="0"/>
+            <wp:positionH relativeFrom="margin">
+              <wp:align>right</wp:align>
+            </wp:positionH>
+            <wp:positionV relativeFrom="paragraph">
+              <wp:posOffset>387</wp:posOffset>
+            </wp:positionV>
+            <wp:extent cx="5731510" cy="3101975"/>
+            <wp:effectExtent l="0" t="0" r="2540" b="3175"/>
+            <wp:wrapSquare wrapText="bothSides"/>
+            <wp:docPr id="1" name="Picture 1" descr="Text&#10;&#10;Description automatically generated"/>
+            <wp:cNvGraphicFramePr>
+              <a:graphicFrameLocks xmlns:a="http://schemas.openxmlformats.org/drawingml/2006/main" noChangeAspect="1"/>
+            </wp:cNvGraphicFramePr>
+            <a:graphic xmlns:a="http://schemas.openxmlformats.org/drawingml/2006/main">
+              <a:graphicData uri="http://schemas.openxmlformats.org/drawingml/2006/picture">
+                <pic:pic xmlns:pic="http://schemas.openxmlformats.org/drawingml/2006/picture">
+                  <pic:nvPicPr>
+                    <pic:cNvPr id="1" name="Picture 1" descr="Text&#10;&#10;Description automatically generated"/>
+                    <pic:cNvPicPr/>
+                  </pic:nvPicPr>
+                  <pic:blipFill>
+                    <a:blip r:embed="rId5" cstate="print">
+                      <a:extLst>
+                        <a:ext uri="{28A0092B-C50C-407E-A947-70E740481C1C}">
+                          <a14:useLocalDpi xmlns:a14="http://schemas.microsoft.com/office/drawing/2010/main" val="0"/>
+                        </a:ext>
+                      </a:extLst>
+                    </a:blip>
+                    <a:stretch>
+                      <a:fillRect/>
+                    </a:stretch>
+                  </pic:blipFill>
+                  <pic:spPr>
+                    <a:xfrm>
+                      <a:off x="0" y="0"/>
+                      <a:ext cx="5731510" cy="3101975"/>
+                    </a:xfrm>
+                    <a:prstGeom prst="rect">
+                      <a:avLst/>
+                    </a:prstGeom>
+                  </pic:spPr>
+                </pic:pic>
+              </a:graphicData>
+            </a:graphic>
+          </wp:anchor>
+        </w:drawing>
+      </w:r>
+    </w:p>
+    <w:p/>
+    <w:p/>
+    <w:p/>
+    <w:p/>
+    <w:p/>
+    <w:p/>
+    <w:p/>
+    <w:p/>
+    <w:p>
+      <w:r>
+        <w:rPr>
+          <w:noProof/>
+          <w:sz w:val="24"/>
+          <w:szCs w:val="24"/>
+        </w:rPr>
+        <w:drawing>
+          <wp:anchor distT="0" distB="0" distL="114300" distR="114300" simplePos="0" relativeHeight="251660288" behindDoc="1" locked="0" layoutInCell="1" allowOverlap="1" wp14:anchorId="7BAC8956" wp14:editId="70B9CA41">
+            <wp:simplePos x="0" y="0"/>
+            <wp:positionH relativeFrom="margin">
+              <wp:align>right</wp:align>
+            </wp:positionH>
+            <wp:positionV relativeFrom="paragraph">
+              <wp:posOffset>922876</wp:posOffset>
+            </wp:positionV>
+            <wp:extent cx="5731510" cy="3108325"/>
+            <wp:effectExtent l="0" t="0" r="2540" b="0"/>
+            <wp:wrapNone/>
+            <wp:docPr id="3" name="Picture 3" descr="A screenshot of a computer&#10;&#10;Description automatically generated with medium confidence"/>
+            <wp:cNvGraphicFramePr>
+              <a:graphicFrameLocks xmlns:a="http://schemas.openxmlformats.org/drawingml/2006/main" noChangeAspect="1"/>
+            </wp:cNvGraphicFramePr>
+            <a:graphic xmlns:a="http://schemas.openxmlformats.org/drawingml/2006/main">
+              <a:graphicData uri="http://schemas.openxmlformats.org/drawingml/2006/picture">
+                <pic:pic xmlns:pic="http://schemas.openxmlformats.org/drawingml/2006/picture">
+                  <pic:nvPicPr>
+                    <pic:cNvPr id="3" name="Picture 3" descr="A screenshot of a computer&#10;&#10;Description automatically generated with medium confidence"/>
+                    <pic:cNvPicPr/>
+                  </pic:nvPicPr>
+                  <pic:blipFill>
+                    <a:blip r:embed="rId6" cstate="print">
+                      <a:extLst>
+                        <a:ext uri="{28A0092B-C50C-407E-A947-70E740481C1C}">
+                          <a14:useLocalDpi xmlns:a14="http://schemas.microsoft.com/office/drawing/2010/main" val="0"/>
+                        </a:ext>
+                      </a:extLst>
+                    </a:blip>
+                    <a:stretch>
+                      <a:fillRect/>
+                    </a:stretch>
+                  </pic:blipFill>
+                  <pic:spPr>
+                    <a:xfrm>
+                      <a:off x="0" y="0"/>
+                      <a:ext cx="5731510" cy="3108325"/>
+                    </a:xfrm>
+                    <a:prstGeom prst="rect">
+                      <a:avLst/>
+                    </a:prstGeom>
+                  </pic:spPr>
+                </pic:pic>
+              </a:graphicData>
+            </a:graphic>
+          </wp:anchor>
+        </w:drawing>
+      </w:r>
+    </w:p>
     <w:sectPr>
       <w:pgSz w:w="11906" w:h="16838"/>
       <w:pgMar w:top="1440" w:right="1440" w:bottom="1440" w:left="1440" w:header="708" w:footer="708" w:gutter="0"/>

</xml_diff>